<commit_message>
one more line in the gdd
</commit_message>
<xml_diff>
--- a/Assets/GDD.docx
+++ b/Assets/GDD.docx
@@ -32,18 +32,17 @@
         <w:rPr>
           <w:lang w:val="en-US"/>
         </w:rPr>
-        <w:t xml:space="preserve">, “Absence”, </w:t>
+        <w:t>, “Absence”</w:t>
       </w:r>
       <w:r>
         <w:rPr>
           <w:lang w:val="en-US"/>
         </w:rPr>
-        <w:t>“Desperation”, “Hope’s End”</w:t>
+        <w:t>, “Tale of Despair”</w:t>
       </w:r>
     </w:p>
     <w:p>
       <w:pPr>
-        <w:pStyle w:val="berschrift2"/>
         <w:rPr>
           <w:lang w:val="en-US"/>
         </w:rPr>
@@ -52,10 +51,24 @@
         <w:rPr>
           <w:lang w:val="en-US"/>
         </w:rPr>
-        <w:t xml:space="preserve"> </w:t>
+        <w:t>Theme: not quite sure yet actually</w:t>
       </w:r>
       <w:bookmarkStart w:id="0" w:name="_GoBack"/>
       <w:bookmarkEnd w:id="0"/>
+    </w:p>
+    <w:p>
+      <w:pPr>
+        <w:pStyle w:val="berschrift2"/>
+        <w:rPr>
+          <w:lang w:val="en-US"/>
+        </w:rPr>
+      </w:pPr>
+      <w:r>
+        <w:rPr>
+          <w:lang w:val="en-US"/>
+        </w:rPr>
+        <w:t xml:space="preserve"> </w:t>
+      </w:r>
     </w:p>
     <w:sectPr>
       <w:pgSz w:w="11906" w:h="16838"/>

</xml_diff>